<commit_message>
Add a line in 'compte rendu'
</commit_message>
<xml_diff>
--- a/Documentation/Compte_rendu_09_11_2020.docx
+++ b/Documentation/Compte_rendu_09_11_2020.docx
@@ -56,6 +56,21 @@
         </w:rPr>
         <w:br/>
         <w:t>Désormais, nous allons utiliser Java ainsi que l’Android SDK 28, correspondant à Android 9.0.</w:t>
+      </w:r>
+    </w:p>
+    <w:p>
+      <w:pPr>
+        <w:rPr>
+          <w:sz w:val="28"/>
+          <w:szCs w:val="28"/>
+        </w:rPr>
+      </w:pPr>
+      <w:r>
+        <w:rPr>
+          <w:sz w:val="28"/>
+          <w:szCs w:val="28"/>
+        </w:rPr>
+        <w:t>Les maquettes sont sur papier, mais ne sont pour l’instant pas numérisées sur le dépôt git.</w:t>
       </w:r>
     </w:p>
     <w:p>

</xml_diff>